<commit_message>
Updated 3.3.9 and / or comments
</commit_message>
<xml_diff>
--- a/src/main/resources/chapters/3.3.9.docx
+++ b/src/main/resources/chapters/3.3.9.docx
@@ -1,6 +1,6 @@
 
 <file path=word/document.xml><?xml version="1.0" encoding="utf-8"?>
-<w:document xmlns:wpc="http://schemas.microsoft.com/office/word/2010/wordprocessingCanvas" xmlns:cx="http://schemas.microsoft.com/office/drawing/2014/chartex" xmlns:cx1="http://schemas.microsoft.com/office/drawing/2015/9/8/chartex" xmlns:cx2="http://schemas.microsoft.com/office/drawing/2015/10/21/chartex" xmlns:cx3="http://schemas.microsoft.com/office/drawing/2016/5/9/chartex" xmlns:cx4="http://schemas.microsoft.com/office/drawing/2016/5/10/chartex" xmlns:cx5="http://schemas.microsoft.com/office/drawing/2016/5/11/chartex" xmlns:cx6="http://schemas.microsoft.com/office/drawing/2016/5/12/chartex" xmlns:cx7="http://schemas.microsoft.com/office/drawing/2016/5/13/chartex" xmlns:cx8="http://schemas.microsoft.com/office/drawing/2016/5/14/chartex" xmlns:mc="http://schemas.openxmlformats.org/markup-compatibility/2006" xmlns:aink="http://schemas.microsoft.com/office/drawing/2016/ink" xmlns:am3d="http://schemas.microsoft.com/office/drawing/2017/model3d" xmlns:o="urn:schemas-microsoft-com:office:office" xmlns:r="http://schemas.openxmlformats.org/officeDocument/2006/relationships" xmlns:m="http://schemas.openxmlformats.org/officeDocument/2006/math" xmlns:v="urn:schemas-microsoft-com:vml" xmlns:wp14="http://schemas.microsoft.com/office/word/2010/wordprocessingDrawing" xmlns:wp="http://schemas.openxmlformats.org/drawingml/2006/wordprocessingDrawing" xmlns:w10="urn:schemas-microsoft-com:office:word" xmlns:w="http://schemas.openxmlformats.org/wordprocessingml/2006/main" xmlns:w14="http://schemas.microsoft.com/office/word/2010/wordml" xmlns:w15="http://schemas.microsoft.com/office/word/2012/wordml" xmlns:w16cid="http://schemas.microsoft.com/office/word/2016/wordml/cid" xmlns:w16se="http://schemas.microsoft.com/office/word/2015/wordml/symex" xmlns:wpg="http://schemas.microsoft.com/office/word/2010/wordprocessingGroup" xmlns:wpi="http://schemas.microsoft.com/office/word/2010/wordprocessingInk" xmlns:wne="http://schemas.microsoft.com/office/word/2006/wordml" xmlns:wps="http://schemas.microsoft.com/office/word/2010/wordprocessingShape" mc:Ignorable="w14 w15 w16se w16cid wp14">
+<w:document xmlns:wpc="http://schemas.microsoft.com/office/word/2010/wordprocessingCanvas" xmlns:cx="http://schemas.microsoft.com/office/drawing/2014/chartex" xmlns:cx1="http://schemas.microsoft.com/office/drawing/2015/9/8/chartex" xmlns:cx2="http://schemas.microsoft.com/office/drawing/2015/10/21/chartex" xmlns:cx3="http://schemas.microsoft.com/office/drawing/2016/5/9/chartex" xmlns:cx4="http://schemas.microsoft.com/office/drawing/2016/5/10/chartex" xmlns:cx5="http://schemas.microsoft.com/office/drawing/2016/5/11/chartex" xmlns:cx6="http://schemas.microsoft.com/office/drawing/2016/5/12/chartex" xmlns:cx7="http://schemas.microsoft.com/office/drawing/2016/5/13/chartex" xmlns:cx8="http://schemas.microsoft.com/office/drawing/2016/5/14/chartex" xmlns:mc="http://schemas.openxmlformats.org/markup-compatibility/2006" xmlns:aink="http://schemas.microsoft.com/office/drawing/2016/ink" xmlns:am3d="http://schemas.microsoft.com/office/drawing/2017/model3d" xmlns:o="urn:schemas-microsoft-com:office:office" xmlns:r="http://schemas.openxmlformats.org/officeDocument/2006/relationships" xmlns:m="http://schemas.openxmlformats.org/officeDocument/2006/math" xmlns:v="urn:schemas-microsoft-com:vml" xmlns:wp14="http://schemas.microsoft.com/office/word/2010/wordprocessingDrawing" xmlns:wp="http://schemas.openxmlformats.org/drawingml/2006/wordprocessingDrawing" xmlns:w10="urn:schemas-microsoft-com:office:word" xmlns:w="http://schemas.openxmlformats.org/wordprocessingml/2006/main" xmlns:w14="http://schemas.microsoft.com/office/word/2010/wordml" xmlns:w15="http://schemas.microsoft.com/office/word/2012/wordml" xmlns:w16cex="http://schemas.microsoft.com/office/word/2018/wordml/cex" xmlns:w16cid="http://schemas.microsoft.com/office/word/2016/wordml/cid" xmlns:w16="http://schemas.microsoft.com/office/word/2018/wordml" xmlns:w16se="http://schemas.microsoft.com/office/word/2015/wordml/symex" xmlns:wpg="http://schemas.microsoft.com/office/word/2010/wordprocessingGroup" xmlns:wpi="http://schemas.microsoft.com/office/word/2010/wordprocessingInk" xmlns:wne="http://schemas.microsoft.com/office/word/2006/wordml" xmlns:wps="http://schemas.microsoft.com/office/word/2010/wordprocessingShape" mc:Ignorable="w14 w15 w16se w16cid w16 w16cex wp14">
   <w:body>
     <w:p>
       <w:pPr>
@@ -70,8 +70,13 @@
       </w:r>
     </w:p>
     <w:p>
-      <w:r>
-        <w:t xml:space="preserve">BaseX </w:t>
+      <w:proofErr w:type="spellStart"/>
+      <w:r>
+        <w:t>BaseX</w:t>
+      </w:r>
+      <w:proofErr w:type="spellEnd"/>
+      <w:r>
+        <w:t xml:space="preserve"> </w:t>
       </w:r>
       <w:r>
         <w:t>LI4 ELLER LJ4</w:t>
@@ -89,10 +94,24 @@
         <w:t xml:space="preserve">Her er det også fritt fram med å eksperimentere </w:t>
       </w:r>
       <w:r>
-        <w:t>med XQuery eller sammenliknings programmer på eller mellom de to xml filene.</w:t>
-      </w:r>
-      <w:bookmarkStart w:id="0" w:name="_GoBack"/>
-      <w:bookmarkEnd w:id="0"/>
+        <w:t xml:space="preserve">med </w:t>
+      </w:r>
+      <w:proofErr w:type="spellStart"/>
+      <w:r>
+        <w:t>XQuery</w:t>
+      </w:r>
+      <w:proofErr w:type="spellEnd"/>
+      <w:r>
+        <w:t xml:space="preserve"> eller sammenliknings programmer på eller mellom de to </w:t>
+      </w:r>
+      <w:proofErr w:type="spellStart"/>
+      <w:r>
+        <w:t>xml</w:t>
+      </w:r>
+      <w:proofErr w:type="spellEnd"/>
+      <w:r>
+        <w:t xml:space="preserve"> filene.</w:t>
+      </w:r>
     </w:p>
     <w:p/>
     <w:p>
@@ -109,24 +128,26 @@
       </w:r>
     </w:p>
     <w:p>
-      <w:pPr>
-        <w:pBdr>
-          <w:bottom w:val="single" w:sz="4" w:space="1" w:color="auto"/>
-        </w:pBdr>
-      </w:pPr>
       <w:r>
         <w:t>I utgangspunktet skal løpende og offentlig journal inneholde oversikt over de samme journalpostene, men den offentlige journalposten skal være ferdig avskjermet/sensurert.</w:t>
       </w:r>
     </w:p>
     <w:p/>
     <w:p>
-      <w:pPr>
-        <w:pBdr>
-          <w:bottom w:val="single" w:sz="4" w:space="1" w:color="auto"/>
-        </w:pBdr>
-      </w:pPr>
+      <w:r>
+        <w:t>AND/OR</w:t>
+      </w:r>
+    </w:p>
+    <w:p/>
+    <w:p>
       <w:r>
         <w:t>Noen uskjermede titler har endret seg mellom offentlig og løpende journal, men da dette virker som bruker feil eller skript feil godkjennes dette.</w:t>
+      </w:r>
+    </w:p>
+    <w:p/>
+    <w:p>
+      <w:r>
+        <w:t>AND/OR</w:t>
       </w:r>
     </w:p>
     <w:p/>
@@ -197,12 +218,11 @@
         </w:tc>
       </w:tr>
     </w:tbl>
+    <w:p/>
     <w:p>
-      <w:pPr>
-        <w:pBdr>
-          <w:bottom w:val="single" w:sz="4" w:space="1" w:color="auto"/>
-        </w:pBdr>
-      </w:pPr>
+      <w:r>
+        <w:t>AND/OR</w:t>
+      </w:r>
     </w:p>
     <w:p/>
     <w:p>
@@ -239,7 +259,7 @@
 </file>
 
 <file path=word/endnotes.xml><?xml version="1.0" encoding="utf-8"?>
-<w:endnotes xmlns:wpc="http://schemas.microsoft.com/office/word/2010/wordprocessingCanvas" xmlns:cx="http://schemas.microsoft.com/office/drawing/2014/chartex" xmlns:cx1="http://schemas.microsoft.com/office/drawing/2015/9/8/chartex" xmlns:cx2="http://schemas.microsoft.com/office/drawing/2015/10/21/chartex" xmlns:cx3="http://schemas.microsoft.com/office/drawing/2016/5/9/chartex" xmlns:cx4="http://schemas.microsoft.com/office/drawing/2016/5/10/chartex" xmlns:cx5="http://schemas.microsoft.com/office/drawing/2016/5/11/chartex" xmlns:cx6="http://schemas.microsoft.com/office/drawing/2016/5/12/chartex" xmlns:cx7="http://schemas.microsoft.com/office/drawing/2016/5/13/chartex" xmlns:cx8="http://schemas.microsoft.com/office/drawing/2016/5/14/chartex" xmlns:mc="http://schemas.openxmlformats.org/markup-compatibility/2006" xmlns:aink="http://schemas.microsoft.com/office/drawing/2016/ink" xmlns:am3d="http://schemas.microsoft.com/office/drawing/2017/model3d" xmlns:o="urn:schemas-microsoft-com:office:office" xmlns:r="http://schemas.openxmlformats.org/officeDocument/2006/relationships" xmlns:m="http://schemas.openxmlformats.org/officeDocument/2006/math" xmlns:v="urn:schemas-microsoft-com:vml" xmlns:wp14="http://schemas.microsoft.com/office/word/2010/wordprocessingDrawing" xmlns:wp="http://schemas.openxmlformats.org/drawingml/2006/wordprocessingDrawing" xmlns:w10="urn:schemas-microsoft-com:office:word" xmlns:w="http://schemas.openxmlformats.org/wordprocessingml/2006/main" xmlns:w14="http://schemas.microsoft.com/office/word/2010/wordml" xmlns:w15="http://schemas.microsoft.com/office/word/2012/wordml" xmlns:w16cid="http://schemas.microsoft.com/office/word/2016/wordml/cid" xmlns:w16se="http://schemas.microsoft.com/office/word/2015/wordml/symex" xmlns:wpg="http://schemas.microsoft.com/office/word/2010/wordprocessingGroup" xmlns:wpi="http://schemas.microsoft.com/office/word/2010/wordprocessingInk" xmlns:wne="http://schemas.microsoft.com/office/word/2006/wordml" xmlns:wps="http://schemas.microsoft.com/office/word/2010/wordprocessingShape" mc:Ignorable="w14 w15 w16se w16cid wp14">
+<w:endnotes xmlns:wpc="http://schemas.microsoft.com/office/word/2010/wordprocessingCanvas" xmlns:cx="http://schemas.microsoft.com/office/drawing/2014/chartex" xmlns:cx1="http://schemas.microsoft.com/office/drawing/2015/9/8/chartex" xmlns:cx2="http://schemas.microsoft.com/office/drawing/2015/10/21/chartex" xmlns:cx3="http://schemas.microsoft.com/office/drawing/2016/5/9/chartex" xmlns:cx4="http://schemas.microsoft.com/office/drawing/2016/5/10/chartex" xmlns:cx5="http://schemas.microsoft.com/office/drawing/2016/5/11/chartex" xmlns:cx6="http://schemas.microsoft.com/office/drawing/2016/5/12/chartex" xmlns:cx7="http://schemas.microsoft.com/office/drawing/2016/5/13/chartex" xmlns:cx8="http://schemas.microsoft.com/office/drawing/2016/5/14/chartex" xmlns:mc="http://schemas.openxmlformats.org/markup-compatibility/2006" xmlns:aink="http://schemas.microsoft.com/office/drawing/2016/ink" xmlns:am3d="http://schemas.microsoft.com/office/drawing/2017/model3d" xmlns:o="urn:schemas-microsoft-com:office:office" xmlns:r="http://schemas.openxmlformats.org/officeDocument/2006/relationships" xmlns:m="http://schemas.openxmlformats.org/officeDocument/2006/math" xmlns:v="urn:schemas-microsoft-com:vml" xmlns:wp14="http://schemas.microsoft.com/office/word/2010/wordprocessingDrawing" xmlns:wp="http://schemas.openxmlformats.org/drawingml/2006/wordprocessingDrawing" xmlns:w10="urn:schemas-microsoft-com:office:word" xmlns:w="http://schemas.openxmlformats.org/wordprocessingml/2006/main" xmlns:w14="http://schemas.microsoft.com/office/word/2010/wordml" xmlns:w15="http://schemas.microsoft.com/office/word/2012/wordml" xmlns:w16cex="http://schemas.microsoft.com/office/word/2018/wordml/cex" xmlns:w16cid="http://schemas.microsoft.com/office/word/2016/wordml/cid" xmlns:w16="http://schemas.microsoft.com/office/word/2018/wordml" xmlns:w16se="http://schemas.microsoft.com/office/word/2015/wordml/symex" xmlns:wpg="http://schemas.microsoft.com/office/word/2010/wordprocessingGroup" xmlns:wpi="http://schemas.microsoft.com/office/word/2010/wordprocessingInk" xmlns:wne="http://schemas.microsoft.com/office/word/2006/wordml" xmlns:wps="http://schemas.microsoft.com/office/word/2010/wordprocessingShape" mc:Ignorable="w14 w15 w16se w16cid w16 w16cex wp14">
   <w:endnote w:type="separator" w:id="-1">
     <w:p>
       <w:r>
@@ -258,7 +278,7 @@
 </file>
 
 <file path=word/footer1.xml><?xml version="1.0" encoding="utf-8"?>
-<w:ftr xmlns:wpc="http://schemas.microsoft.com/office/word/2010/wordprocessingCanvas" xmlns:cx="http://schemas.microsoft.com/office/drawing/2014/chartex" xmlns:cx1="http://schemas.microsoft.com/office/drawing/2015/9/8/chartex" xmlns:cx2="http://schemas.microsoft.com/office/drawing/2015/10/21/chartex" xmlns:cx3="http://schemas.microsoft.com/office/drawing/2016/5/9/chartex" xmlns:cx4="http://schemas.microsoft.com/office/drawing/2016/5/10/chartex" xmlns:cx5="http://schemas.microsoft.com/office/drawing/2016/5/11/chartex" xmlns:cx6="http://schemas.microsoft.com/office/drawing/2016/5/12/chartex" xmlns:cx7="http://schemas.microsoft.com/office/drawing/2016/5/13/chartex" xmlns:cx8="http://schemas.microsoft.com/office/drawing/2016/5/14/chartex" xmlns:mc="http://schemas.openxmlformats.org/markup-compatibility/2006" xmlns:aink="http://schemas.microsoft.com/office/drawing/2016/ink" xmlns:am3d="http://schemas.microsoft.com/office/drawing/2017/model3d" xmlns:o="urn:schemas-microsoft-com:office:office" xmlns:r="http://schemas.openxmlformats.org/officeDocument/2006/relationships" xmlns:m="http://schemas.openxmlformats.org/officeDocument/2006/math" xmlns:v="urn:schemas-microsoft-com:vml" xmlns:wp14="http://schemas.microsoft.com/office/word/2010/wordprocessingDrawing" xmlns:wp="http://schemas.openxmlformats.org/drawingml/2006/wordprocessingDrawing" xmlns:w10="urn:schemas-microsoft-com:office:word" xmlns:w="http://schemas.openxmlformats.org/wordprocessingml/2006/main" xmlns:w14="http://schemas.microsoft.com/office/word/2010/wordml" xmlns:w15="http://schemas.microsoft.com/office/word/2012/wordml" xmlns:w16cid="http://schemas.microsoft.com/office/word/2016/wordml/cid" xmlns:w16se="http://schemas.microsoft.com/office/word/2015/wordml/symex" xmlns:wpg="http://schemas.microsoft.com/office/word/2010/wordprocessingGroup" xmlns:wpi="http://schemas.microsoft.com/office/word/2010/wordprocessingInk" xmlns:wne="http://schemas.microsoft.com/office/word/2006/wordml" xmlns:wps="http://schemas.microsoft.com/office/word/2010/wordprocessingShape" mc:Ignorable="w14 w15 w16se w16cid wp14">
+<w:ftr xmlns:wpc="http://schemas.microsoft.com/office/word/2010/wordprocessingCanvas" xmlns:cx="http://schemas.microsoft.com/office/drawing/2014/chartex" xmlns:cx1="http://schemas.microsoft.com/office/drawing/2015/9/8/chartex" xmlns:cx2="http://schemas.microsoft.com/office/drawing/2015/10/21/chartex" xmlns:cx3="http://schemas.microsoft.com/office/drawing/2016/5/9/chartex" xmlns:cx4="http://schemas.microsoft.com/office/drawing/2016/5/10/chartex" xmlns:cx5="http://schemas.microsoft.com/office/drawing/2016/5/11/chartex" xmlns:cx6="http://schemas.microsoft.com/office/drawing/2016/5/12/chartex" xmlns:cx7="http://schemas.microsoft.com/office/drawing/2016/5/13/chartex" xmlns:cx8="http://schemas.microsoft.com/office/drawing/2016/5/14/chartex" xmlns:mc="http://schemas.openxmlformats.org/markup-compatibility/2006" xmlns:aink="http://schemas.microsoft.com/office/drawing/2016/ink" xmlns:am3d="http://schemas.microsoft.com/office/drawing/2017/model3d" xmlns:o="urn:schemas-microsoft-com:office:office" xmlns:r="http://schemas.openxmlformats.org/officeDocument/2006/relationships" xmlns:m="http://schemas.openxmlformats.org/officeDocument/2006/math" xmlns:v="urn:schemas-microsoft-com:vml" xmlns:wp14="http://schemas.microsoft.com/office/word/2010/wordprocessingDrawing" xmlns:wp="http://schemas.openxmlformats.org/drawingml/2006/wordprocessingDrawing" xmlns:w10="urn:schemas-microsoft-com:office:word" xmlns:w="http://schemas.openxmlformats.org/wordprocessingml/2006/main" xmlns:w14="http://schemas.microsoft.com/office/word/2010/wordml" xmlns:w15="http://schemas.microsoft.com/office/word/2012/wordml" xmlns:w16cex="http://schemas.microsoft.com/office/word/2018/wordml/cex" xmlns:w16cid="http://schemas.microsoft.com/office/word/2016/wordml/cid" xmlns:w16="http://schemas.microsoft.com/office/word/2018/wordml" xmlns:w16se="http://schemas.microsoft.com/office/word/2015/wordml/symex" xmlns:wpg="http://schemas.microsoft.com/office/word/2010/wordprocessingGroup" xmlns:wpi="http://schemas.microsoft.com/office/word/2010/wordprocessingInk" xmlns:wne="http://schemas.microsoft.com/office/word/2006/wordml" xmlns:wps="http://schemas.microsoft.com/office/word/2010/wordprocessingShape" mc:Ignorable="w14 w15 w16se w16cid w16 w16cex wp14">
   <w:p>
     <w:pPr>
       <w:pStyle w:val="Bunntekst"/>
@@ -268,7 +288,7 @@
 </file>
 
 <file path=word/footer2.xml><?xml version="1.0" encoding="utf-8"?>
-<w:ftr xmlns:wpc="http://schemas.microsoft.com/office/word/2010/wordprocessingCanvas" xmlns:cx="http://schemas.microsoft.com/office/drawing/2014/chartex" xmlns:cx1="http://schemas.microsoft.com/office/drawing/2015/9/8/chartex" xmlns:cx2="http://schemas.microsoft.com/office/drawing/2015/10/21/chartex" xmlns:cx3="http://schemas.microsoft.com/office/drawing/2016/5/9/chartex" xmlns:cx4="http://schemas.microsoft.com/office/drawing/2016/5/10/chartex" xmlns:cx5="http://schemas.microsoft.com/office/drawing/2016/5/11/chartex" xmlns:cx6="http://schemas.microsoft.com/office/drawing/2016/5/12/chartex" xmlns:cx7="http://schemas.microsoft.com/office/drawing/2016/5/13/chartex" xmlns:cx8="http://schemas.microsoft.com/office/drawing/2016/5/14/chartex" xmlns:mc="http://schemas.openxmlformats.org/markup-compatibility/2006" xmlns:aink="http://schemas.microsoft.com/office/drawing/2016/ink" xmlns:am3d="http://schemas.microsoft.com/office/drawing/2017/model3d" xmlns:o="urn:schemas-microsoft-com:office:office" xmlns:r="http://schemas.openxmlformats.org/officeDocument/2006/relationships" xmlns:m="http://schemas.openxmlformats.org/officeDocument/2006/math" xmlns:v="urn:schemas-microsoft-com:vml" xmlns:wp14="http://schemas.microsoft.com/office/word/2010/wordprocessingDrawing" xmlns:wp="http://schemas.openxmlformats.org/drawingml/2006/wordprocessingDrawing" xmlns:w10="urn:schemas-microsoft-com:office:word" xmlns:w="http://schemas.openxmlformats.org/wordprocessingml/2006/main" xmlns:w14="http://schemas.microsoft.com/office/word/2010/wordml" xmlns:w15="http://schemas.microsoft.com/office/word/2012/wordml" xmlns:w16cid="http://schemas.microsoft.com/office/word/2016/wordml/cid" xmlns:w16se="http://schemas.microsoft.com/office/word/2015/wordml/symex" xmlns:wpg="http://schemas.microsoft.com/office/word/2010/wordprocessingGroup" xmlns:wpi="http://schemas.microsoft.com/office/word/2010/wordprocessingInk" xmlns:wne="http://schemas.microsoft.com/office/word/2006/wordml" xmlns:wps="http://schemas.microsoft.com/office/word/2010/wordprocessingShape" mc:Ignorable="w14 w15 w16se w16cid wp14">
+<w:ftr xmlns:wpc="http://schemas.microsoft.com/office/word/2010/wordprocessingCanvas" xmlns:cx="http://schemas.microsoft.com/office/drawing/2014/chartex" xmlns:cx1="http://schemas.microsoft.com/office/drawing/2015/9/8/chartex" xmlns:cx2="http://schemas.microsoft.com/office/drawing/2015/10/21/chartex" xmlns:cx3="http://schemas.microsoft.com/office/drawing/2016/5/9/chartex" xmlns:cx4="http://schemas.microsoft.com/office/drawing/2016/5/10/chartex" xmlns:cx5="http://schemas.microsoft.com/office/drawing/2016/5/11/chartex" xmlns:cx6="http://schemas.microsoft.com/office/drawing/2016/5/12/chartex" xmlns:cx7="http://schemas.microsoft.com/office/drawing/2016/5/13/chartex" xmlns:cx8="http://schemas.microsoft.com/office/drawing/2016/5/14/chartex" xmlns:mc="http://schemas.openxmlformats.org/markup-compatibility/2006" xmlns:aink="http://schemas.microsoft.com/office/drawing/2016/ink" xmlns:am3d="http://schemas.microsoft.com/office/drawing/2017/model3d" xmlns:o="urn:schemas-microsoft-com:office:office" xmlns:r="http://schemas.openxmlformats.org/officeDocument/2006/relationships" xmlns:m="http://schemas.openxmlformats.org/officeDocument/2006/math" xmlns:v="urn:schemas-microsoft-com:vml" xmlns:wp14="http://schemas.microsoft.com/office/word/2010/wordprocessingDrawing" xmlns:wp="http://schemas.openxmlformats.org/drawingml/2006/wordprocessingDrawing" xmlns:w10="urn:schemas-microsoft-com:office:word" xmlns:w="http://schemas.openxmlformats.org/wordprocessingml/2006/main" xmlns:w14="http://schemas.microsoft.com/office/word/2010/wordml" xmlns:w15="http://schemas.microsoft.com/office/word/2012/wordml" xmlns:w16cex="http://schemas.microsoft.com/office/word/2018/wordml/cex" xmlns:w16cid="http://schemas.microsoft.com/office/word/2016/wordml/cid" xmlns:w16="http://schemas.microsoft.com/office/word/2018/wordml" xmlns:w16se="http://schemas.microsoft.com/office/word/2015/wordml/symex" xmlns:wpg="http://schemas.microsoft.com/office/word/2010/wordprocessingGroup" xmlns:wpi="http://schemas.microsoft.com/office/word/2010/wordprocessingInk" xmlns:wne="http://schemas.microsoft.com/office/word/2006/wordml" xmlns:wps="http://schemas.microsoft.com/office/word/2010/wordprocessingShape" mc:Ignorable="w14 w15 w16se w16cid w16 w16cex wp14">
   <w:p>
     <w:pPr>
       <w:pStyle w:val="Bunntekst"/>
@@ -278,7 +298,7 @@
 </file>
 
 <file path=word/footer3.xml><?xml version="1.0" encoding="utf-8"?>
-<w:ftr xmlns:wpc="http://schemas.microsoft.com/office/word/2010/wordprocessingCanvas" xmlns:cx="http://schemas.microsoft.com/office/drawing/2014/chartex" xmlns:cx1="http://schemas.microsoft.com/office/drawing/2015/9/8/chartex" xmlns:cx2="http://schemas.microsoft.com/office/drawing/2015/10/21/chartex" xmlns:cx3="http://schemas.microsoft.com/office/drawing/2016/5/9/chartex" xmlns:cx4="http://schemas.microsoft.com/office/drawing/2016/5/10/chartex" xmlns:cx5="http://schemas.microsoft.com/office/drawing/2016/5/11/chartex" xmlns:cx6="http://schemas.microsoft.com/office/drawing/2016/5/12/chartex" xmlns:cx7="http://schemas.microsoft.com/office/drawing/2016/5/13/chartex" xmlns:cx8="http://schemas.microsoft.com/office/drawing/2016/5/14/chartex" xmlns:mc="http://schemas.openxmlformats.org/markup-compatibility/2006" xmlns:aink="http://schemas.microsoft.com/office/drawing/2016/ink" xmlns:am3d="http://schemas.microsoft.com/office/drawing/2017/model3d" xmlns:o="urn:schemas-microsoft-com:office:office" xmlns:r="http://schemas.openxmlformats.org/officeDocument/2006/relationships" xmlns:m="http://schemas.openxmlformats.org/officeDocument/2006/math" xmlns:v="urn:schemas-microsoft-com:vml" xmlns:wp14="http://schemas.microsoft.com/office/word/2010/wordprocessingDrawing" xmlns:wp="http://schemas.openxmlformats.org/drawingml/2006/wordprocessingDrawing" xmlns:w10="urn:schemas-microsoft-com:office:word" xmlns:w="http://schemas.openxmlformats.org/wordprocessingml/2006/main" xmlns:w14="http://schemas.microsoft.com/office/word/2010/wordml" xmlns:w15="http://schemas.microsoft.com/office/word/2012/wordml" xmlns:w16cid="http://schemas.microsoft.com/office/word/2016/wordml/cid" xmlns:w16se="http://schemas.microsoft.com/office/word/2015/wordml/symex" xmlns:wpg="http://schemas.microsoft.com/office/word/2010/wordprocessingGroup" xmlns:wpi="http://schemas.microsoft.com/office/word/2010/wordprocessingInk" xmlns:wne="http://schemas.microsoft.com/office/word/2006/wordml" xmlns:wps="http://schemas.microsoft.com/office/word/2010/wordprocessingShape" mc:Ignorable="w14 w15 w16se w16cid wp14">
+<w:ftr xmlns:wpc="http://schemas.microsoft.com/office/word/2010/wordprocessingCanvas" xmlns:cx="http://schemas.microsoft.com/office/drawing/2014/chartex" xmlns:cx1="http://schemas.microsoft.com/office/drawing/2015/9/8/chartex" xmlns:cx2="http://schemas.microsoft.com/office/drawing/2015/10/21/chartex" xmlns:cx3="http://schemas.microsoft.com/office/drawing/2016/5/9/chartex" xmlns:cx4="http://schemas.microsoft.com/office/drawing/2016/5/10/chartex" xmlns:cx5="http://schemas.microsoft.com/office/drawing/2016/5/11/chartex" xmlns:cx6="http://schemas.microsoft.com/office/drawing/2016/5/12/chartex" xmlns:cx7="http://schemas.microsoft.com/office/drawing/2016/5/13/chartex" xmlns:cx8="http://schemas.microsoft.com/office/drawing/2016/5/14/chartex" xmlns:mc="http://schemas.openxmlformats.org/markup-compatibility/2006" xmlns:aink="http://schemas.microsoft.com/office/drawing/2016/ink" xmlns:am3d="http://schemas.microsoft.com/office/drawing/2017/model3d" xmlns:o="urn:schemas-microsoft-com:office:office" xmlns:r="http://schemas.openxmlformats.org/officeDocument/2006/relationships" xmlns:m="http://schemas.openxmlformats.org/officeDocument/2006/math" xmlns:v="urn:schemas-microsoft-com:vml" xmlns:wp14="http://schemas.microsoft.com/office/word/2010/wordprocessingDrawing" xmlns:wp="http://schemas.openxmlformats.org/drawingml/2006/wordprocessingDrawing" xmlns:w10="urn:schemas-microsoft-com:office:word" xmlns:w="http://schemas.openxmlformats.org/wordprocessingml/2006/main" xmlns:w14="http://schemas.microsoft.com/office/word/2010/wordml" xmlns:w15="http://schemas.microsoft.com/office/word/2012/wordml" xmlns:w16cex="http://schemas.microsoft.com/office/word/2018/wordml/cex" xmlns:w16cid="http://schemas.microsoft.com/office/word/2016/wordml/cid" xmlns:w16="http://schemas.microsoft.com/office/word/2018/wordml" xmlns:w16se="http://schemas.microsoft.com/office/word/2015/wordml/symex" xmlns:wpg="http://schemas.microsoft.com/office/word/2010/wordprocessingGroup" xmlns:wpi="http://schemas.microsoft.com/office/word/2010/wordprocessingInk" xmlns:wne="http://schemas.microsoft.com/office/word/2006/wordml" xmlns:wps="http://schemas.microsoft.com/office/word/2010/wordprocessingShape" mc:Ignorable="w14 w15 w16se w16cid w16 w16cex wp14">
   <w:p>
     <w:pPr>
       <w:pStyle w:val="Bunntekst"/>
@@ -362,7 +382,7 @@
 </file>
 
 <file path=word/footnotes.xml><?xml version="1.0" encoding="utf-8"?>
-<w:footnotes xmlns:wpc="http://schemas.microsoft.com/office/word/2010/wordprocessingCanvas" xmlns:cx="http://schemas.microsoft.com/office/drawing/2014/chartex" xmlns:cx1="http://schemas.microsoft.com/office/drawing/2015/9/8/chartex" xmlns:cx2="http://schemas.microsoft.com/office/drawing/2015/10/21/chartex" xmlns:cx3="http://schemas.microsoft.com/office/drawing/2016/5/9/chartex" xmlns:cx4="http://schemas.microsoft.com/office/drawing/2016/5/10/chartex" xmlns:cx5="http://schemas.microsoft.com/office/drawing/2016/5/11/chartex" xmlns:cx6="http://schemas.microsoft.com/office/drawing/2016/5/12/chartex" xmlns:cx7="http://schemas.microsoft.com/office/drawing/2016/5/13/chartex" xmlns:cx8="http://schemas.microsoft.com/office/drawing/2016/5/14/chartex" xmlns:mc="http://schemas.openxmlformats.org/markup-compatibility/2006" xmlns:aink="http://schemas.microsoft.com/office/drawing/2016/ink" xmlns:am3d="http://schemas.microsoft.com/office/drawing/2017/model3d" xmlns:o="urn:schemas-microsoft-com:office:office" xmlns:r="http://schemas.openxmlformats.org/officeDocument/2006/relationships" xmlns:m="http://schemas.openxmlformats.org/officeDocument/2006/math" xmlns:v="urn:schemas-microsoft-com:vml" xmlns:wp14="http://schemas.microsoft.com/office/word/2010/wordprocessingDrawing" xmlns:wp="http://schemas.openxmlformats.org/drawingml/2006/wordprocessingDrawing" xmlns:w10="urn:schemas-microsoft-com:office:word" xmlns:w="http://schemas.openxmlformats.org/wordprocessingml/2006/main" xmlns:w14="http://schemas.microsoft.com/office/word/2010/wordml" xmlns:w15="http://schemas.microsoft.com/office/word/2012/wordml" xmlns:w16cid="http://schemas.microsoft.com/office/word/2016/wordml/cid" xmlns:w16se="http://schemas.microsoft.com/office/word/2015/wordml/symex" xmlns:wpg="http://schemas.microsoft.com/office/word/2010/wordprocessingGroup" xmlns:wpi="http://schemas.microsoft.com/office/word/2010/wordprocessingInk" xmlns:wne="http://schemas.microsoft.com/office/word/2006/wordml" xmlns:wps="http://schemas.microsoft.com/office/word/2010/wordprocessingShape" mc:Ignorable="w14 w15 w16se w16cid wp14">
+<w:footnotes xmlns:wpc="http://schemas.microsoft.com/office/word/2010/wordprocessingCanvas" xmlns:cx="http://schemas.microsoft.com/office/drawing/2014/chartex" xmlns:cx1="http://schemas.microsoft.com/office/drawing/2015/9/8/chartex" xmlns:cx2="http://schemas.microsoft.com/office/drawing/2015/10/21/chartex" xmlns:cx3="http://schemas.microsoft.com/office/drawing/2016/5/9/chartex" xmlns:cx4="http://schemas.microsoft.com/office/drawing/2016/5/10/chartex" xmlns:cx5="http://schemas.microsoft.com/office/drawing/2016/5/11/chartex" xmlns:cx6="http://schemas.microsoft.com/office/drawing/2016/5/12/chartex" xmlns:cx7="http://schemas.microsoft.com/office/drawing/2016/5/13/chartex" xmlns:cx8="http://schemas.microsoft.com/office/drawing/2016/5/14/chartex" xmlns:mc="http://schemas.openxmlformats.org/markup-compatibility/2006" xmlns:aink="http://schemas.microsoft.com/office/drawing/2016/ink" xmlns:am3d="http://schemas.microsoft.com/office/drawing/2017/model3d" xmlns:o="urn:schemas-microsoft-com:office:office" xmlns:r="http://schemas.openxmlformats.org/officeDocument/2006/relationships" xmlns:m="http://schemas.openxmlformats.org/officeDocument/2006/math" xmlns:v="urn:schemas-microsoft-com:vml" xmlns:wp14="http://schemas.microsoft.com/office/word/2010/wordprocessingDrawing" xmlns:wp="http://schemas.openxmlformats.org/drawingml/2006/wordprocessingDrawing" xmlns:w10="urn:schemas-microsoft-com:office:word" xmlns:w="http://schemas.openxmlformats.org/wordprocessingml/2006/main" xmlns:w14="http://schemas.microsoft.com/office/word/2010/wordml" xmlns:w15="http://schemas.microsoft.com/office/word/2012/wordml" xmlns:w16cex="http://schemas.microsoft.com/office/word/2018/wordml/cex" xmlns:w16cid="http://schemas.microsoft.com/office/word/2016/wordml/cid" xmlns:w16="http://schemas.microsoft.com/office/word/2018/wordml" xmlns:w16se="http://schemas.microsoft.com/office/word/2015/wordml/symex" xmlns:wpg="http://schemas.microsoft.com/office/word/2010/wordprocessingGroup" xmlns:wpi="http://schemas.microsoft.com/office/word/2010/wordprocessingInk" xmlns:wne="http://schemas.microsoft.com/office/word/2006/wordml" xmlns:wps="http://schemas.microsoft.com/office/word/2010/wordprocessingShape" mc:Ignorable="w14 w15 w16se w16cid w16 w16cex wp14">
   <w:footnote w:type="separator" w:id="-1">
     <w:p>
       <w:r>
@@ -381,7 +401,7 @@
 </file>
 
 <file path=word/header1.xml><?xml version="1.0" encoding="utf-8"?>
-<w:hdr xmlns:wpc="http://schemas.microsoft.com/office/word/2010/wordprocessingCanvas" xmlns:cx="http://schemas.microsoft.com/office/drawing/2014/chartex" xmlns:cx1="http://schemas.microsoft.com/office/drawing/2015/9/8/chartex" xmlns:cx2="http://schemas.microsoft.com/office/drawing/2015/10/21/chartex" xmlns:cx3="http://schemas.microsoft.com/office/drawing/2016/5/9/chartex" xmlns:cx4="http://schemas.microsoft.com/office/drawing/2016/5/10/chartex" xmlns:cx5="http://schemas.microsoft.com/office/drawing/2016/5/11/chartex" xmlns:cx6="http://schemas.microsoft.com/office/drawing/2016/5/12/chartex" xmlns:cx7="http://schemas.microsoft.com/office/drawing/2016/5/13/chartex" xmlns:cx8="http://schemas.microsoft.com/office/drawing/2016/5/14/chartex" xmlns:mc="http://schemas.openxmlformats.org/markup-compatibility/2006" xmlns:aink="http://schemas.microsoft.com/office/drawing/2016/ink" xmlns:am3d="http://schemas.microsoft.com/office/drawing/2017/model3d" xmlns:o="urn:schemas-microsoft-com:office:office" xmlns:r="http://schemas.openxmlformats.org/officeDocument/2006/relationships" xmlns:m="http://schemas.openxmlformats.org/officeDocument/2006/math" xmlns:v="urn:schemas-microsoft-com:vml" xmlns:wp14="http://schemas.microsoft.com/office/word/2010/wordprocessingDrawing" xmlns:wp="http://schemas.openxmlformats.org/drawingml/2006/wordprocessingDrawing" xmlns:w10="urn:schemas-microsoft-com:office:word" xmlns:w="http://schemas.openxmlformats.org/wordprocessingml/2006/main" xmlns:w14="http://schemas.microsoft.com/office/word/2010/wordml" xmlns:w15="http://schemas.microsoft.com/office/word/2012/wordml" xmlns:w16cid="http://schemas.microsoft.com/office/word/2016/wordml/cid" xmlns:w16se="http://schemas.microsoft.com/office/word/2015/wordml/symex" xmlns:wpg="http://schemas.microsoft.com/office/word/2010/wordprocessingGroup" xmlns:wpi="http://schemas.microsoft.com/office/word/2010/wordprocessingInk" xmlns:wne="http://schemas.microsoft.com/office/word/2006/wordml" xmlns:wps="http://schemas.microsoft.com/office/word/2010/wordprocessingShape" mc:Ignorable="w14 w15 w16se w16cid wp14">
+<w:hdr xmlns:wpc="http://schemas.microsoft.com/office/word/2010/wordprocessingCanvas" xmlns:cx="http://schemas.microsoft.com/office/drawing/2014/chartex" xmlns:cx1="http://schemas.microsoft.com/office/drawing/2015/9/8/chartex" xmlns:cx2="http://schemas.microsoft.com/office/drawing/2015/10/21/chartex" xmlns:cx3="http://schemas.microsoft.com/office/drawing/2016/5/9/chartex" xmlns:cx4="http://schemas.microsoft.com/office/drawing/2016/5/10/chartex" xmlns:cx5="http://schemas.microsoft.com/office/drawing/2016/5/11/chartex" xmlns:cx6="http://schemas.microsoft.com/office/drawing/2016/5/12/chartex" xmlns:cx7="http://schemas.microsoft.com/office/drawing/2016/5/13/chartex" xmlns:cx8="http://schemas.microsoft.com/office/drawing/2016/5/14/chartex" xmlns:mc="http://schemas.openxmlformats.org/markup-compatibility/2006" xmlns:aink="http://schemas.microsoft.com/office/drawing/2016/ink" xmlns:am3d="http://schemas.microsoft.com/office/drawing/2017/model3d" xmlns:o="urn:schemas-microsoft-com:office:office" xmlns:r="http://schemas.openxmlformats.org/officeDocument/2006/relationships" xmlns:m="http://schemas.openxmlformats.org/officeDocument/2006/math" xmlns:v="urn:schemas-microsoft-com:vml" xmlns:wp14="http://schemas.microsoft.com/office/word/2010/wordprocessingDrawing" xmlns:wp="http://schemas.openxmlformats.org/drawingml/2006/wordprocessingDrawing" xmlns:w10="urn:schemas-microsoft-com:office:word" xmlns:w="http://schemas.openxmlformats.org/wordprocessingml/2006/main" xmlns:w14="http://schemas.microsoft.com/office/word/2010/wordml" xmlns:w15="http://schemas.microsoft.com/office/word/2012/wordml" xmlns:w16cex="http://schemas.microsoft.com/office/word/2018/wordml/cex" xmlns:w16cid="http://schemas.microsoft.com/office/word/2016/wordml/cid" xmlns:w16="http://schemas.microsoft.com/office/word/2018/wordml" xmlns:w16se="http://schemas.microsoft.com/office/word/2015/wordml/symex" xmlns:wpg="http://schemas.microsoft.com/office/word/2010/wordprocessingGroup" xmlns:wpi="http://schemas.microsoft.com/office/word/2010/wordprocessingInk" xmlns:wne="http://schemas.microsoft.com/office/word/2006/wordml" xmlns:wps="http://schemas.microsoft.com/office/word/2010/wordprocessingShape" mc:Ignorable="w14 w15 w16se w16cid w16 w16cex wp14">
   <w:p>
     <w:pPr>
       <w:pStyle w:val="Topptekst"/>
@@ -391,7 +411,7 @@
 </file>
 
 <file path=word/header2.xml><?xml version="1.0" encoding="utf-8"?>
-<w:hdr xmlns:wpc="http://schemas.microsoft.com/office/word/2010/wordprocessingCanvas" xmlns:cx="http://schemas.microsoft.com/office/drawing/2014/chartex" xmlns:cx1="http://schemas.microsoft.com/office/drawing/2015/9/8/chartex" xmlns:cx2="http://schemas.microsoft.com/office/drawing/2015/10/21/chartex" xmlns:cx3="http://schemas.microsoft.com/office/drawing/2016/5/9/chartex" xmlns:cx4="http://schemas.microsoft.com/office/drawing/2016/5/10/chartex" xmlns:cx5="http://schemas.microsoft.com/office/drawing/2016/5/11/chartex" xmlns:cx6="http://schemas.microsoft.com/office/drawing/2016/5/12/chartex" xmlns:cx7="http://schemas.microsoft.com/office/drawing/2016/5/13/chartex" xmlns:cx8="http://schemas.microsoft.com/office/drawing/2016/5/14/chartex" xmlns:mc="http://schemas.openxmlformats.org/markup-compatibility/2006" xmlns:aink="http://schemas.microsoft.com/office/drawing/2016/ink" xmlns:am3d="http://schemas.microsoft.com/office/drawing/2017/model3d" xmlns:o="urn:schemas-microsoft-com:office:office" xmlns:r="http://schemas.openxmlformats.org/officeDocument/2006/relationships" xmlns:m="http://schemas.openxmlformats.org/officeDocument/2006/math" xmlns:v="urn:schemas-microsoft-com:vml" xmlns:wp14="http://schemas.microsoft.com/office/word/2010/wordprocessingDrawing" xmlns:wp="http://schemas.openxmlformats.org/drawingml/2006/wordprocessingDrawing" xmlns:w10="urn:schemas-microsoft-com:office:word" xmlns:w="http://schemas.openxmlformats.org/wordprocessingml/2006/main" xmlns:w14="http://schemas.microsoft.com/office/word/2010/wordml" xmlns:w15="http://schemas.microsoft.com/office/word/2012/wordml" xmlns:w16cid="http://schemas.microsoft.com/office/word/2016/wordml/cid" xmlns:w16se="http://schemas.microsoft.com/office/word/2015/wordml/symex" xmlns:wpg="http://schemas.microsoft.com/office/word/2010/wordprocessingGroup" xmlns:wpi="http://schemas.microsoft.com/office/word/2010/wordprocessingInk" xmlns:wne="http://schemas.microsoft.com/office/word/2006/wordml" xmlns:wps="http://schemas.microsoft.com/office/word/2010/wordprocessingShape" mc:Ignorable="w14 w15 w16se w16cid wp14">
+<w:hdr xmlns:wpc="http://schemas.microsoft.com/office/word/2010/wordprocessingCanvas" xmlns:cx="http://schemas.microsoft.com/office/drawing/2014/chartex" xmlns:cx1="http://schemas.microsoft.com/office/drawing/2015/9/8/chartex" xmlns:cx2="http://schemas.microsoft.com/office/drawing/2015/10/21/chartex" xmlns:cx3="http://schemas.microsoft.com/office/drawing/2016/5/9/chartex" xmlns:cx4="http://schemas.microsoft.com/office/drawing/2016/5/10/chartex" xmlns:cx5="http://schemas.microsoft.com/office/drawing/2016/5/11/chartex" xmlns:cx6="http://schemas.microsoft.com/office/drawing/2016/5/12/chartex" xmlns:cx7="http://schemas.microsoft.com/office/drawing/2016/5/13/chartex" xmlns:cx8="http://schemas.microsoft.com/office/drawing/2016/5/14/chartex" xmlns:mc="http://schemas.openxmlformats.org/markup-compatibility/2006" xmlns:aink="http://schemas.microsoft.com/office/drawing/2016/ink" xmlns:am3d="http://schemas.microsoft.com/office/drawing/2017/model3d" xmlns:o="urn:schemas-microsoft-com:office:office" xmlns:r="http://schemas.openxmlformats.org/officeDocument/2006/relationships" xmlns:m="http://schemas.openxmlformats.org/officeDocument/2006/math" xmlns:v="urn:schemas-microsoft-com:vml" xmlns:wp14="http://schemas.microsoft.com/office/word/2010/wordprocessingDrawing" xmlns:wp="http://schemas.openxmlformats.org/drawingml/2006/wordprocessingDrawing" xmlns:w10="urn:schemas-microsoft-com:office:word" xmlns:w="http://schemas.openxmlformats.org/wordprocessingml/2006/main" xmlns:w14="http://schemas.microsoft.com/office/word/2010/wordml" xmlns:w15="http://schemas.microsoft.com/office/word/2012/wordml" xmlns:w16cex="http://schemas.microsoft.com/office/word/2018/wordml/cex" xmlns:w16cid="http://schemas.microsoft.com/office/word/2016/wordml/cid" xmlns:w16="http://schemas.microsoft.com/office/word/2018/wordml" xmlns:w16se="http://schemas.microsoft.com/office/word/2015/wordml/symex" xmlns:wpg="http://schemas.microsoft.com/office/word/2010/wordprocessingGroup" xmlns:wpi="http://schemas.microsoft.com/office/word/2010/wordprocessingInk" xmlns:wne="http://schemas.microsoft.com/office/word/2006/wordml" xmlns:wps="http://schemas.microsoft.com/office/word/2010/wordprocessingShape" mc:Ignorable="w14 w15 w16se w16cid w16 w16cex wp14">
   <w:p>
     <w:pPr>
       <w:pStyle w:val="Topptekst"/>
@@ -524,7 +544,7 @@
 </file>
 
 <file path=word/header3.xml><?xml version="1.0" encoding="utf-8"?>
-<w:hdr xmlns:wpc="http://schemas.microsoft.com/office/word/2010/wordprocessingCanvas" xmlns:cx="http://schemas.microsoft.com/office/drawing/2014/chartex" xmlns:cx1="http://schemas.microsoft.com/office/drawing/2015/9/8/chartex" xmlns:cx2="http://schemas.microsoft.com/office/drawing/2015/10/21/chartex" xmlns:cx3="http://schemas.microsoft.com/office/drawing/2016/5/9/chartex" xmlns:cx4="http://schemas.microsoft.com/office/drawing/2016/5/10/chartex" xmlns:cx5="http://schemas.microsoft.com/office/drawing/2016/5/11/chartex" xmlns:cx6="http://schemas.microsoft.com/office/drawing/2016/5/12/chartex" xmlns:cx7="http://schemas.microsoft.com/office/drawing/2016/5/13/chartex" xmlns:cx8="http://schemas.microsoft.com/office/drawing/2016/5/14/chartex" xmlns:mc="http://schemas.openxmlformats.org/markup-compatibility/2006" xmlns:aink="http://schemas.microsoft.com/office/drawing/2016/ink" xmlns:am3d="http://schemas.microsoft.com/office/drawing/2017/model3d" xmlns:o="urn:schemas-microsoft-com:office:office" xmlns:r="http://schemas.openxmlformats.org/officeDocument/2006/relationships" xmlns:m="http://schemas.openxmlformats.org/officeDocument/2006/math" xmlns:v="urn:schemas-microsoft-com:vml" xmlns:wp14="http://schemas.microsoft.com/office/word/2010/wordprocessingDrawing" xmlns:wp="http://schemas.openxmlformats.org/drawingml/2006/wordprocessingDrawing" xmlns:w10="urn:schemas-microsoft-com:office:word" xmlns:w="http://schemas.openxmlformats.org/wordprocessingml/2006/main" xmlns:w14="http://schemas.microsoft.com/office/word/2010/wordml" xmlns:w15="http://schemas.microsoft.com/office/word/2012/wordml" xmlns:w16cid="http://schemas.microsoft.com/office/word/2016/wordml/cid" xmlns:w16se="http://schemas.microsoft.com/office/word/2015/wordml/symex" xmlns:wpg="http://schemas.microsoft.com/office/word/2010/wordprocessingGroup" xmlns:wpi="http://schemas.microsoft.com/office/word/2010/wordprocessingInk" xmlns:wne="http://schemas.microsoft.com/office/word/2006/wordml" xmlns:wps="http://schemas.microsoft.com/office/word/2010/wordprocessingShape" mc:Ignorable="w14 w15 w16se w16cid wp14">
+<w:hdr xmlns:wpc="http://schemas.microsoft.com/office/word/2010/wordprocessingCanvas" xmlns:cx="http://schemas.microsoft.com/office/drawing/2014/chartex" xmlns:cx1="http://schemas.microsoft.com/office/drawing/2015/9/8/chartex" xmlns:cx2="http://schemas.microsoft.com/office/drawing/2015/10/21/chartex" xmlns:cx3="http://schemas.microsoft.com/office/drawing/2016/5/9/chartex" xmlns:cx4="http://schemas.microsoft.com/office/drawing/2016/5/10/chartex" xmlns:cx5="http://schemas.microsoft.com/office/drawing/2016/5/11/chartex" xmlns:cx6="http://schemas.microsoft.com/office/drawing/2016/5/12/chartex" xmlns:cx7="http://schemas.microsoft.com/office/drawing/2016/5/13/chartex" xmlns:cx8="http://schemas.microsoft.com/office/drawing/2016/5/14/chartex" xmlns:mc="http://schemas.openxmlformats.org/markup-compatibility/2006" xmlns:aink="http://schemas.microsoft.com/office/drawing/2016/ink" xmlns:am3d="http://schemas.microsoft.com/office/drawing/2017/model3d" xmlns:o="urn:schemas-microsoft-com:office:office" xmlns:r="http://schemas.openxmlformats.org/officeDocument/2006/relationships" xmlns:m="http://schemas.openxmlformats.org/officeDocument/2006/math" xmlns:v="urn:schemas-microsoft-com:vml" xmlns:wp14="http://schemas.microsoft.com/office/word/2010/wordprocessingDrawing" xmlns:wp="http://schemas.openxmlformats.org/drawingml/2006/wordprocessingDrawing" xmlns:w10="urn:schemas-microsoft-com:office:word" xmlns:w="http://schemas.openxmlformats.org/wordprocessingml/2006/main" xmlns:w14="http://schemas.microsoft.com/office/word/2010/wordml" xmlns:w15="http://schemas.microsoft.com/office/word/2012/wordml" xmlns:w16cex="http://schemas.microsoft.com/office/word/2018/wordml/cex" xmlns:w16cid="http://schemas.microsoft.com/office/word/2016/wordml/cid" xmlns:w16="http://schemas.microsoft.com/office/word/2018/wordml" xmlns:w16se="http://schemas.microsoft.com/office/word/2015/wordml/symex" xmlns:wpg="http://schemas.microsoft.com/office/word/2010/wordprocessingGroup" xmlns:wpi="http://schemas.microsoft.com/office/word/2010/wordprocessingInk" xmlns:wne="http://schemas.microsoft.com/office/word/2006/wordml" xmlns:wps="http://schemas.microsoft.com/office/word/2010/wordprocessingShape" mc:Ignorable="w14 w15 w16se w16cid w16 w16cex wp14">
   <w:p>
     <w:pPr>
       <w:pStyle w:val="Topptekst"/>
@@ -654,7 +674,7 @@
 </file>
 
 <file path=word/numbering.xml><?xml version="1.0" encoding="utf-8"?>
-<w:numbering xmlns:wpc="http://schemas.microsoft.com/office/word/2010/wordprocessingCanvas" xmlns:cx="http://schemas.microsoft.com/office/drawing/2014/chartex" xmlns:cx1="http://schemas.microsoft.com/office/drawing/2015/9/8/chartex" xmlns:cx2="http://schemas.microsoft.com/office/drawing/2015/10/21/chartex" xmlns:cx3="http://schemas.microsoft.com/office/drawing/2016/5/9/chartex" xmlns:cx4="http://schemas.microsoft.com/office/drawing/2016/5/10/chartex" xmlns:cx5="http://schemas.microsoft.com/office/drawing/2016/5/11/chartex" xmlns:cx6="http://schemas.microsoft.com/office/drawing/2016/5/12/chartex" xmlns:cx7="http://schemas.microsoft.com/office/drawing/2016/5/13/chartex" xmlns:cx8="http://schemas.microsoft.com/office/drawing/2016/5/14/chartex" xmlns:mc="http://schemas.openxmlformats.org/markup-compatibility/2006" xmlns:aink="http://schemas.microsoft.com/office/drawing/2016/ink" xmlns:am3d="http://schemas.microsoft.com/office/drawing/2017/model3d" xmlns:o="urn:schemas-microsoft-com:office:office" xmlns:r="http://schemas.openxmlformats.org/officeDocument/2006/relationships" xmlns:m="http://schemas.openxmlformats.org/officeDocument/2006/math" xmlns:v="urn:schemas-microsoft-com:vml" xmlns:wp14="http://schemas.microsoft.com/office/word/2010/wordprocessingDrawing" xmlns:wp="http://schemas.openxmlformats.org/drawingml/2006/wordprocessingDrawing" xmlns:w10="urn:schemas-microsoft-com:office:word" xmlns:w="http://schemas.openxmlformats.org/wordprocessingml/2006/main" xmlns:w14="http://schemas.microsoft.com/office/word/2010/wordml" xmlns:w15="http://schemas.microsoft.com/office/word/2012/wordml" xmlns:w16cid="http://schemas.microsoft.com/office/word/2016/wordml/cid" xmlns:w16se="http://schemas.microsoft.com/office/word/2015/wordml/symex" xmlns:wpg="http://schemas.microsoft.com/office/word/2010/wordprocessingGroup" xmlns:wpi="http://schemas.microsoft.com/office/word/2010/wordprocessingInk" xmlns:wne="http://schemas.microsoft.com/office/word/2006/wordml" xmlns:wps="http://schemas.microsoft.com/office/word/2010/wordprocessingShape" mc:Ignorable="w14 w15 w16se w16cid wp14">
+<w:numbering xmlns:wpc="http://schemas.microsoft.com/office/word/2010/wordprocessingCanvas" xmlns:cx="http://schemas.microsoft.com/office/drawing/2014/chartex" xmlns:cx1="http://schemas.microsoft.com/office/drawing/2015/9/8/chartex" xmlns:cx2="http://schemas.microsoft.com/office/drawing/2015/10/21/chartex" xmlns:cx3="http://schemas.microsoft.com/office/drawing/2016/5/9/chartex" xmlns:cx4="http://schemas.microsoft.com/office/drawing/2016/5/10/chartex" xmlns:cx5="http://schemas.microsoft.com/office/drawing/2016/5/11/chartex" xmlns:cx6="http://schemas.microsoft.com/office/drawing/2016/5/12/chartex" xmlns:cx7="http://schemas.microsoft.com/office/drawing/2016/5/13/chartex" xmlns:cx8="http://schemas.microsoft.com/office/drawing/2016/5/14/chartex" xmlns:mc="http://schemas.openxmlformats.org/markup-compatibility/2006" xmlns:aink="http://schemas.microsoft.com/office/drawing/2016/ink" xmlns:am3d="http://schemas.microsoft.com/office/drawing/2017/model3d" xmlns:o="urn:schemas-microsoft-com:office:office" xmlns:r="http://schemas.openxmlformats.org/officeDocument/2006/relationships" xmlns:m="http://schemas.openxmlformats.org/officeDocument/2006/math" xmlns:v="urn:schemas-microsoft-com:vml" xmlns:wp14="http://schemas.microsoft.com/office/word/2010/wordprocessingDrawing" xmlns:wp="http://schemas.openxmlformats.org/drawingml/2006/wordprocessingDrawing" xmlns:w10="urn:schemas-microsoft-com:office:word" xmlns:w="http://schemas.openxmlformats.org/wordprocessingml/2006/main" xmlns:w14="http://schemas.microsoft.com/office/word/2010/wordml" xmlns:w15="http://schemas.microsoft.com/office/word/2012/wordml" xmlns:w16cex="http://schemas.microsoft.com/office/word/2018/wordml/cex" xmlns:w16cid="http://schemas.microsoft.com/office/word/2016/wordml/cid" xmlns:w16="http://schemas.microsoft.com/office/word/2018/wordml" xmlns:w16se="http://schemas.microsoft.com/office/word/2015/wordml/symex" xmlns:wpg="http://schemas.microsoft.com/office/word/2010/wordprocessingGroup" xmlns:wpi="http://schemas.microsoft.com/office/word/2010/wordprocessingInk" xmlns:wne="http://schemas.microsoft.com/office/word/2006/wordml" xmlns:wps="http://schemas.microsoft.com/office/word/2010/wordprocessingShape" mc:Ignorable="w14 w15 w16se w16cid w16 w16cex wp14">
   <w:abstractNum w:abstractNumId="0" w15:restartNumberingAfterBreak="0">
     <w:nsid w:val="6E1869EC"/>
     <w:multiLevelType w:val="hybridMultilevel"/>
@@ -779,7 +799,7 @@
 </file>
 
 <file path=word/styles.xml><?xml version="1.0" encoding="utf-8"?>
-<w:styles xmlns:mc="http://schemas.openxmlformats.org/markup-compatibility/2006" xmlns:r="http://schemas.openxmlformats.org/officeDocument/2006/relationships" xmlns:w="http://schemas.openxmlformats.org/wordprocessingml/2006/main" xmlns:w14="http://schemas.microsoft.com/office/word/2010/wordml" xmlns:w15="http://schemas.microsoft.com/office/word/2012/wordml" xmlns:w16cid="http://schemas.microsoft.com/office/word/2016/wordml/cid" xmlns:w16se="http://schemas.microsoft.com/office/word/2015/wordml/symex" mc:Ignorable="w14 w15 w16se w16cid">
+<w:styles xmlns:mc="http://schemas.openxmlformats.org/markup-compatibility/2006" xmlns:r="http://schemas.openxmlformats.org/officeDocument/2006/relationships" xmlns:w="http://schemas.openxmlformats.org/wordprocessingml/2006/main" xmlns:w14="http://schemas.microsoft.com/office/word/2010/wordml" xmlns:w15="http://schemas.microsoft.com/office/word/2012/wordml" xmlns:w16cex="http://schemas.microsoft.com/office/word/2018/wordml/cex" xmlns:w16cid="http://schemas.microsoft.com/office/word/2016/wordml/cid" xmlns:w16="http://schemas.microsoft.com/office/word/2018/wordml" xmlns:w16se="http://schemas.microsoft.com/office/word/2015/wordml/symex" mc:Ignorable="w14 w15 w16se w16cid w16 w16cex">
   <w:docDefaults>
     <w:rPrDefault>
       <w:rPr>
@@ -901,6 +921,7 @@
     <w:lsdException w:name="HTML Sample" w:semiHidden="1" w:unhideWhenUsed="1"/>
     <w:lsdException w:name="HTML Typewriter" w:semiHidden="1" w:unhideWhenUsed="1"/>
     <w:lsdException w:name="HTML Variable" w:semiHidden="1" w:unhideWhenUsed="1"/>
+    <w:lsdException w:name="Normal Table" w:semiHidden="1" w:unhideWhenUsed="1"/>
     <w:lsdException w:name="annotation subject" w:semiHidden="1" w:unhideWhenUsed="1"/>
     <w:lsdException w:name="No List" w:semiHidden="1" w:unhideWhenUsed="1"/>
     <w:lsdException w:name="Outline List 1" w:semiHidden="1" w:unhideWhenUsed="1"/>
@@ -947,8 +968,10 @@
     <w:lsdException w:name="Table Subtle 2" w:semiHidden="1" w:unhideWhenUsed="1"/>
     <w:lsdException w:name="Table Web 1" w:semiHidden="1" w:unhideWhenUsed="1"/>
     <w:lsdException w:name="Table Web 2" w:semiHidden="1" w:unhideWhenUsed="1"/>
+    <w:lsdException w:name="Table Web 3" w:semiHidden="1" w:unhideWhenUsed="1"/>
     <w:lsdException w:name="Balloon Text" w:semiHidden="1" w:unhideWhenUsed="1"/>
     <w:lsdException w:name="Table Grid" w:uiPriority="39"/>
+    <w:lsdException w:name="Table Theme" w:semiHidden="1" w:unhideWhenUsed="1"/>
     <w:lsdException w:name="Placeholder Text" w:semiHidden="1"/>
     <w:lsdException w:name="No Spacing" w:semiHidden="1" w:uiPriority="1" w:qFormat="1"/>
     <w:lsdException w:name="Light Shading" w:uiPriority="60"/>
@@ -1694,34 +1717,6 @@
 </file>
 
 <file path=customXml/item1.xml><?xml version="1.0" encoding="utf-8"?>
-<?mso-contentType ?>
-<FormTemplates xmlns="http://schemas.microsoft.com/sharepoint/v3/contenttype/forms">
-  <Display>DocumentLibraryForm</Display>
-  <Edit>DocumentLibraryForm</Edit>
-  <New>DocumentLibraryForm</New>
-</FormTemplates>
-</file>
-
-<file path=customXml/item2.xml><?xml version="1.0" encoding="utf-8"?>
-<p:properties xmlns:p="http://schemas.microsoft.com/office/2006/metadata/properties" xmlns:xsi="http://www.w3.org/2001/XMLSchema-instance" xmlns:pc="http://schemas.microsoft.com/office/infopath/2007/PartnerControls">
-  <documentManagement>
-    <SharedWithUsers xmlns="bae9230b-e9a8-4b5c-aa6a-eb751bd813a8">
-      <UserInfo>
-        <DisplayName>Saxrud, Jorunn Hollerud</DisplayName>
-        <AccountId>269</AccountId>
-        <AccountType/>
-      </UserInfo>
-    </SharedWithUsers>
-  </documentManagement>
-</p:properties>
-</file>
-
-<file path=customXml/item3.xml><?xml version="1.0" encoding="utf-8"?>
-<root>
-</root>
-</file>
-
-<file path=customXml/item4.xml><?xml version="1.0" encoding="utf-8"?>
 <ct:contentTypeSchema xmlns:ct="http://schemas.microsoft.com/office/2006/metadata/contentType" xmlns:ma="http://schemas.microsoft.com/office/2006/metadata/properties/metaAttributes" ct:_="" ma:_="" ma:contentTypeName="Dokument" ma:contentTypeID="0x010100CD6ECB3AD42212489CD38D2117876788" ma:contentTypeVersion="4" ma:contentTypeDescription="Opprett et nytt dokument." ma:contentTypeScope="" ma:versionID="7fe8321b44f57df1a93a8609a139c72e">
   <xsd:schema xmlns:xsd="http://www.w3.org/2001/XMLSchema" xmlns:xs="http://www.w3.org/2001/XMLSchema" xmlns:p="http://schemas.microsoft.com/office/2006/metadata/properties" xmlns:ns2="8b1b55f8-9fa9-409c-8c34-7642b545c301" xmlns:ns3="bae9230b-e9a8-4b5c-aa6a-eb751bd813a8" targetNamespace="http://schemas.microsoft.com/office/2006/metadata/properties" ma:root="true" ma:fieldsID="a0918ad2fa8909106a1a50dae007c683" ns2:_="" ns3:_="">
     <xsd:import namespace="8b1b55f8-9fa9-409c-8c34-7642b545c301"/>
@@ -1886,37 +1881,73 @@
 </ct:contentTypeSchema>
 </file>
 
+<file path=customXml/item2.xml><?xml version="1.0" encoding="utf-8"?>
+<root>
+</root>
+</file>
+
+<file path=customXml/item3.xml><?xml version="1.0" encoding="utf-8"?>
+<p:properties xmlns:p="http://schemas.microsoft.com/office/2006/metadata/properties" xmlns:xsi="http://www.w3.org/2001/XMLSchema-instance" xmlns:pc="http://schemas.microsoft.com/office/infopath/2007/PartnerControls">
+  <documentManagement>
+    <SharedWithUsers xmlns="bae9230b-e9a8-4b5c-aa6a-eb751bd813a8">
+      <UserInfo>
+        <DisplayName>Saxrud, Jorunn Hollerud</DisplayName>
+        <AccountId>269</AccountId>
+        <AccountType/>
+      </UserInfo>
+    </SharedWithUsers>
+  </documentManagement>
+</p:properties>
+</file>
+
+<file path=customXml/item4.xml><?xml version="1.0" encoding="utf-8"?>
+<?mso-contentType ?>
+<FormTemplates xmlns="http://schemas.microsoft.com/sharepoint/v3/contenttype/forms">
+  <Display>DocumentLibraryForm</Display>
+  <Edit>DocumentLibraryForm</Edit>
+  <New>DocumentLibraryForm</New>
+</FormTemplates>
+</file>
+
 <file path=customXml/itemProps1.xml><?xml version="1.0" encoding="utf-8"?>
+<ds:datastoreItem xmlns:ds="http://schemas.openxmlformats.org/officeDocument/2006/customXml" ds:itemID="{207C7808-A941-4F8A-805E-BFCD49D2D37E}">
+  <ds:schemaRefs>
+    <ds:schemaRef ds:uri="http://schemas.microsoft.com/office/2006/metadata/contentType"/>
+    <ds:schemaRef ds:uri="http://schemas.microsoft.com/office/2006/metadata/properties/metaAttributes"/>
+    <ds:schemaRef ds:uri="http://www.w3.org/2001/XMLSchema"/>
+    <ds:schemaRef ds:uri="http://schemas.microsoft.com/office/2006/metadata/properties"/>
+    <ds:schemaRef ds:uri="8b1b55f8-9fa9-409c-8c34-7642b545c301"/>
+    <ds:schemaRef ds:uri="bae9230b-e9a8-4b5c-aa6a-eb751bd813a8"/>
+    <ds:schemaRef ds:uri="http://schemas.microsoft.com/office/2006/documentManagement/types"/>
+    <ds:schemaRef ds:uri="http://schemas.microsoft.com/office/infopath/2007/PartnerControls"/>
+    <ds:schemaRef ds:uri="http://schemas.openxmlformats.org/package/2006/metadata/core-properties"/>
+    <ds:schemaRef ds:uri="http://purl.org/dc/elements/1.1/"/>
+    <ds:schemaRef ds:uri="http://purl.org/dc/terms/"/>
+    <ds:schemaRef ds:uri="http://schemas.microsoft.com/internal/obd"/>
+  </ds:schemaRefs>
+</ds:datastoreItem>
+</file>
+
+<file path=customXml/itemProps2.xml><?xml version="1.0" encoding="utf-8"?>
+<ds:datastoreItem xmlns:ds="http://schemas.openxmlformats.org/officeDocument/2006/customXml" ds:itemID="{0F9B369B-CCEA-4D8F-9E4F-1534FE2AD680}">
+  <ds:schemaRefs/>
+</ds:datastoreItem>
+</file>
+
+<file path=customXml/itemProps3.xml><?xml version="1.0" encoding="utf-8"?>
+<ds:datastoreItem xmlns:ds="http://schemas.openxmlformats.org/officeDocument/2006/customXml" ds:itemID="{651A58A7-F786-4B90-8093-C974FFAD2210}">
+  <ds:schemaRefs>
+    <ds:schemaRef ds:uri="http://schemas.microsoft.com/office/2006/metadata/properties"/>
+    <ds:schemaRef ds:uri="http://schemas.microsoft.com/office/infopath/2007/PartnerControls"/>
+    <ds:schemaRef ds:uri="bae9230b-e9a8-4b5c-aa6a-eb751bd813a8"/>
+  </ds:schemaRefs>
+</ds:datastoreItem>
+</file>
+
+<file path=customXml/itemProps4.xml><?xml version="1.0" encoding="utf-8"?>
 <ds:datastoreItem xmlns:ds="http://schemas.openxmlformats.org/officeDocument/2006/customXml" ds:itemID="{1F8640BB-CD4E-4767-B2D5-DD861820AFE6}">
   <ds:schemaRefs>
     <ds:schemaRef ds:uri="http://schemas.microsoft.com/sharepoint/v3/contenttype/forms"/>
   </ds:schemaRefs>
 </ds:datastoreItem>
-</file>
-
-<file path=customXml/itemProps2.xml><?xml version="1.0" encoding="utf-8"?>
-<ds:datastoreItem xmlns:ds="http://schemas.openxmlformats.org/officeDocument/2006/customXml" ds:itemID="{651A58A7-F786-4B90-8093-C974FFAD2210}">
-  <ds:schemaRefs>
-    <ds:schemaRef ds:uri="fd937500-a2a4-4ab5-93a2-19fc361d7968"/>
-    <ds:schemaRef ds:uri="http://schemas.openxmlformats.org/package/2006/metadata/core-properties"/>
-    <ds:schemaRef ds:uri="http://purl.org/dc/elements/1.1/"/>
-    <ds:schemaRef ds:uri="http://schemas.microsoft.com/office/2006/documentManagement/types"/>
-    <ds:schemaRef ds:uri="http://schemas.microsoft.com/office/2006/metadata/properties"/>
-    <ds:schemaRef ds:uri="http://purl.org/dc/dcmitype/"/>
-    <ds:schemaRef ds:uri="http://www.w3.org/XML/1998/namespace"/>
-    <ds:schemaRef ds:uri="http://schemas.microsoft.com/office/infopath/2007/PartnerControls"/>
-    <ds:schemaRef ds:uri="2355f221-d3d3-4de7-8dfe-66712bdc9745"/>
-    <ds:schemaRef ds:uri="http://purl.org/dc/terms/"/>
-  </ds:schemaRefs>
-</ds:datastoreItem>
-</file>
-
-<file path=customXml/itemProps3.xml><?xml version="1.0" encoding="utf-8"?>
-<ds:datastoreItem xmlns:ds="http://schemas.openxmlformats.org/officeDocument/2006/customXml" ds:itemID="{0F9B369B-CCEA-4D8F-9E4F-1534FE2AD680}">
-  <ds:schemaRefs/>
-</ds:datastoreItem>
-</file>
-
-<file path=customXml/itemProps4.xml><?xml version="1.0" encoding="utf-8"?>
-<ds:datastoreItem xmlns:ds="http://schemas.openxmlformats.org/officeDocument/2006/customXml" ds:itemID="{207C7808-A941-4F8A-805E-BFCD49D2D37E}"/>
 </file>
</xml_diff>